<commit_message>
using the June 26th position updates
</commit_message>
<xml_diff>
--- a/analysis_scripts/GOA/goa_restratification_2025/bathymetry_analysis/GOA_bathy_results_ZSO.docx
+++ b/analysis_scripts/GOA/goa_restratification_2025/bathymetry_analysis/GOA_bathy_results_ZSO.docx
@@ -20,8 +20,6 @@
         </w:rPr>
         <w:t>Methods</w:t>
       </w:r>
-      <w:bookmarkStart w:id="0" w:name="_GoBack"/>
-      <w:bookmarkEnd w:id="0"/>
     </w:p>
     <w:p>
       <w:pPr>
@@ -1169,7 +1167,23 @@
           <w:sz w:val="24"/>
           <w:szCs w:val="24"/>
         </w:rPr>
-        <w:t>the mixed raster layer (“Mix”, Figure XB</w:t>
+        <w:t xml:space="preserve">the mixed </w:t>
+      </w:r>
+      <w:r>
+        <w:rPr>
+          <w:rFonts w:ascii="Times New Roman" w:hAnsi="Times New Roman" w:cs="Times New Roman"/>
+          <w:sz w:val="24"/>
+          <w:szCs w:val="24"/>
+        </w:rPr>
+        <w:t>bathymetry</w:t>
+      </w:r>
+      <w:r>
+        <w:rPr>
+          <w:rFonts w:ascii="Times New Roman" w:hAnsi="Times New Roman" w:cs="Times New Roman"/>
+          <w:sz w:val="24"/>
+          <w:szCs w:val="24"/>
+        </w:rPr>
+        <w:t xml:space="preserve"> layer (“Mix”, Figure XB</w:t>
       </w:r>
       <w:r>
         <w:rPr>
@@ -1217,7 +1231,31 @@
           <w:sz w:val="24"/>
           <w:szCs w:val="24"/>
         </w:rPr>
-        <w:t xml:space="preserve"> of -1%, MAE of 4.3, and RMSE of 9.2. The GEBCO lay</w:t>
+        <w:t xml:space="preserve"> of -1</w:t>
+      </w:r>
+      <w:r>
+        <w:rPr>
+          <w:rFonts w:ascii="Times New Roman" w:hAnsi="Times New Roman" w:cs="Times New Roman"/>
+          <w:sz w:val="24"/>
+          <w:szCs w:val="24"/>
+        </w:rPr>
+        <w:t>.1%, M</w:t>
+      </w:r>
+      <w:r>
+        <w:rPr>
+          <w:rFonts w:ascii="Times New Roman" w:hAnsi="Times New Roman" w:cs="Times New Roman"/>
+          <w:sz w:val="24"/>
+          <w:szCs w:val="24"/>
+        </w:rPr>
+        <w:t>AE of 4.2 m, and RMSE of 9.8 m</w:t>
+      </w:r>
+      <w:r>
+        <w:rPr>
+          <w:rFonts w:ascii="Times New Roman" w:hAnsi="Times New Roman" w:cs="Times New Roman"/>
+          <w:sz w:val="24"/>
+          <w:szCs w:val="24"/>
+        </w:rPr>
+        <w:t>. The GEBCO lay</w:t>
       </w:r>
       <w:r>
         <w:rPr>
@@ -1265,7 +1303,23 @@
           <w:sz w:val="24"/>
           <w:szCs w:val="24"/>
         </w:rPr>
-        <w:t xml:space="preserve"> of -3%, MAE of 5.1, and RMSE of 10.6. The ARDEM layer performed the worst of the three layers </w:t>
+        <w:t xml:space="preserve"> of -3%, MAE of </w:t>
+      </w:r>
+      <w:r>
+        <w:rPr>
+          <w:rFonts w:ascii="Times New Roman" w:hAnsi="Times New Roman" w:cs="Times New Roman"/>
+          <w:sz w:val="24"/>
+          <w:szCs w:val="24"/>
+        </w:rPr>
+        <w:t>4.9 m, and RMSE of 11.6 m</w:t>
+      </w:r>
+      <w:r>
+        <w:rPr>
+          <w:rFonts w:ascii="Times New Roman" w:hAnsi="Times New Roman" w:cs="Times New Roman"/>
+          <w:sz w:val="24"/>
+          <w:szCs w:val="24"/>
+        </w:rPr>
+        <w:t xml:space="preserve">. The ARDEM layer performed the worst of the three layers </w:t>
       </w:r>
       <w:r>
         <w:rPr>
@@ -1281,7 +1335,39 @@
           <w:sz w:val="24"/>
           <w:szCs w:val="24"/>
         </w:rPr>
-        <w:t xml:space="preserve">in terms of relative error with an MAE of 12 and RMSE of 30 but a moderate level of bias with a mean </w:t>
+        <w:t>in terms of relative error with an MAE of 12</w:t>
+      </w:r>
+      <w:r>
+        <w:rPr>
+          <w:rFonts w:ascii="Times New Roman" w:hAnsi="Times New Roman" w:cs="Times New Roman"/>
+          <w:sz w:val="24"/>
+          <w:szCs w:val="24"/>
+        </w:rPr>
+        <w:t>.1 m</w:t>
+      </w:r>
+      <w:r>
+        <w:rPr>
+          <w:rFonts w:ascii="Times New Roman" w:hAnsi="Times New Roman" w:cs="Times New Roman"/>
+          <w:sz w:val="24"/>
+          <w:szCs w:val="24"/>
+        </w:rPr>
+        <w:t xml:space="preserve"> and RMSE of 30</w:t>
+      </w:r>
+      <w:r>
+        <w:rPr>
+          <w:rFonts w:ascii="Times New Roman" w:hAnsi="Times New Roman" w:cs="Times New Roman"/>
+          <w:sz w:val="24"/>
+          <w:szCs w:val="24"/>
+        </w:rPr>
+        <w:t xml:space="preserve"> m</w:t>
+      </w:r>
+      <w:r>
+        <w:rPr>
+          <w:rFonts w:ascii="Times New Roman" w:hAnsi="Times New Roman" w:cs="Times New Roman"/>
+          <w:sz w:val="24"/>
+          <w:szCs w:val="24"/>
+        </w:rPr>
+        <w:t xml:space="preserve"> but a moderate level of bias with a mean </w:t>
       </w:r>
       <w:r>
         <w:rPr>
@@ -1297,7 +1383,15 @@
           <w:sz w:val="24"/>
           <w:szCs w:val="24"/>
         </w:rPr>
-        <w:t xml:space="preserve"> of 1.6% and median </w:t>
+        <w:t xml:space="preserve"> of 1.9</w:t>
+      </w:r>
+      <w:r>
+        <w:rPr>
+          <w:rFonts w:ascii="Times New Roman" w:hAnsi="Times New Roman" w:cs="Times New Roman"/>
+          <w:sz w:val="24"/>
+          <w:szCs w:val="24"/>
+        </w:rPr>
+        <w:t xml:space="preserve">% and median </w:t>
       </w:r>
       <w:r>
         <w:rPr>
@@ -1313,7 +1407,15 @@
           <w:sz w:val="24"/>
           <w:szCs w:val="24"/>
         </w:rPr>
-        <w:t xml:space="preserve"> of -1.4%.</w:t>
+        <w:t xml:space="preserve"> of -1.3</w:t>
+      </w:r>
+      <w:r>
+        <w:rPr>
+          <w:rFonts w:ascii="Times New Roman" w:hAnsi="Times New Roman" w:cs="Times New Roman"/>
+          <w:sz w:val="24"/>
+          <w:szCs w:val="24"/>
+        </w:rPr>
+        <w:t>%.</w:t>
       </w:r>
       <w:r>
         <w:rPr>
@@ -1329,6 +1431,14 @@
           <w:sz w:val="24"/>
           <w:szCs w:val="24"/>
         </w:rPr>
+        <w:t xml:space="preserve"> compared to the other performance metrics</w:t>
+      </w:r>
+      <w:r>
+        <w:rPr>
+          <w:rFonts w:ascii="Times New Roman" w:hAnsi="Times New Roman" w:cs="Times New Roman"/>
+          <w:sz w:val="24"/>
+          <w:szCs w:val="24"/>
+        </w:rPr>
         <w:t>, explaining the much larger RMSE of the ARDEM bathymetry layer compared to the GEBCO and “Mix” bathymetry layers</w:t>
       </w:r>
       <w:r>
@@ -1338,6 +1448,46 @@
           <w:szCs w:val="24"/>
         </w:rPr>
         <w:t xml:space="preserve">. </w:t>
+      </w:r>
+      <w:r>
+        <w:rPr>
+          <w:rFonts w:ascii="Times New Roman" w:hAnsi="Times New Roman" w:cs="Times New Roman"/>
+          <w:sz w:val="24"/>
+          <w:szCs w:val="24"/>
+        </w:rPr>
+        <w:t xml:space="preserve">Of the 7813 observed survey stations, 35 extracted bathymetry values from the ARDEM layer were negative (indicating locations on land), five </w:t>
+      </w:r>
+      <w:r>
+        <w:rPr>
+          <w:rFonts w:ascii="Times New Roman" w:hAnsi="Times New Roman" w:cs="Times New Roman"/>
+          <w:sz w:val="24"/>
+          <w:szCs w:val="24"/>
+        </w:rPr>
+        <w:t>bathymetry</w:t>
+      </w:r>
+      <w:r>
+        <w:rPr>
+          <w:rFonts w:ascii="Times New Roman" w:hAnsi="Times New Roman" w:cs="Times New Roman"/>
+          <w:sz w:val="24"/>
+          <w:szCs w:val="24"/>
+        </w:rPr>
+        <w:t xml:space="preserve"> values extracted from the GEBCO layer were negative, and </w:t>
+      </w:r>
+      <w:r>
+        <w:rPr>
+          <w:rFonts w:ascii="Times New Roman" w:hAnsi="Times New Roman" w:cs="Times New Roman"/>
+          <w:sz w:val="24"/>
+          <w:szCs w:val="24"/>
+        </w:rPr>
+        <w:t>zero</w:t>
+      </w:r>
+      <w:r>
+        <w:rPr>
+          <w:rFonts w:ascii="Times New Roman" w:hAnsi="Times New Roman" w:cs="Times New Roman"/>
+          <w:sz w:val="24"/>
+          <w:szCs w:val="24"/>
+        </w:rPr>
+        <w:t xml:space="preserve"> extracted bathymetry values from the “Mix” layer were negative.</w:t>
       </w:r>
     </w:p>
     <w:p>
@@ -1348,38 +1498,6 @@
           <w:szCs w:val="24"/>
         </w:rPr>
       </w:pPr>
-      <w:r>
-        <w:rPr>
-          <w:rFonts w:ascii="Times New Roman" w:hAnsi="Times New Roman" w:cs="Times New Roman"/>
-          <w:sz w:val="24"/>
-          <w:szCs w:val="24"/>
-        </w:rPr>
-        <w:lastRenderedPageBreak/>
-        <w:pict>
-          <v:shapetype id="_x0000_t75" coordsize="21600,21600" o:spt="75" o:preferrelative="t" path="m@4@5l@4@11@9@11@9@5xe" filled="f" stroked="f">
-            <v:stroke joinstyle="miter"/>
-            <v:formulas>
-              <v:f eqn="if lineDrawn pixelLineWidth 0"/>
-              <v:f eqn="sum @0 1 0"/>
-              <v:f eqn="sum 0 0 @1"/>
-              <v:f eqn="prod @2 1 2"/>
-              <v:f eqn="prod @3 21600 pixelWidth"/>
-              <v:f eqn="prod @3 21600 pixelHeight"/>
-              <v:f eqn="sum @0 0 1"/>
-              <v:f eqn="prod @6 1 2"/>
-              <v:f eqn="prod @7 21600 pixelWidth"/>
-              <v:f eqn="sum @8 21600 0"/>
-              <v:f eqn="prod @7 21600 pixelHeight"/>
-              <v:f eqn="sum @10 21600 0"/>
-            </v:formulas>
-            <v:path o:extrusionok="f" gradientshapeok="t" o:connecttype="rect"/>
-            <o:lock v:ext="edit" aspectratio="t"/>
-          </v:shapetype>
-          <v:shape id="_x0000_i1025" type="#_x0000_t75" style="width:467.65pt;height:467.65pt">
-            <v:imagedata r:id="rId4" o:title="FigXX_results"/>
-          </v:shape>
-        </w:pict>
-      </w:r>
     </w:p>
     <w:p>
       <w:pPr>
@@ -1389,29 +1507,203 @@
           <w:szCs w:val="24"/>
         </w:rPr>
       </w:pPr>
-      <w:r>
-        <w:rPr>
-          <w:rFonts w:ascii="Times New Roman" w:hAnsi="Times New Roman" w:cs="Times New Roman"/>
-          <w:sz w:val="24"/>
-          <w:szCs w:val="24"/>
-        </w:rPr>
-        <w:t xml:space="preserve">Figure X: A) Distribution of </w:t>
-      </w:r>
-      <w:r>
-        <w:rPr>
-          <w:rFonts w:ascii="Times New Roman" w:hAnsi="Times New Roman" w:cs="Times New Roman"/>
-          <w:sz w:val="24"/>
-          <w:szCs w:val="24"/>
-        </w:rPr>
-        <w:t xml:space="preserve">included </w:t>
-      </w:r>
-      <w:r>
-        <w:rPr>
-          <w:rFonts w:ascii="Times New Roman" w:hAnsi="Times New Roman" w:cs="Times New Roman"/>
-          <w:sz w:val="24"/>
-          <w:szCs w:val="24"/>
-        </w:rPr>
-        <w:t xml:space="preserve">observed station depths from the Gulf of Alaska bottom trawl survey from 19XX – 20XX. B-D is the comparison of the raster depth values from the “Mix”, GEBCO, and ARDEM bathymetry raster layers, respectively. </w:t>
+    </w:p>
+    <w:p>
+      <w:pPr>
+        <w:pStyle w:val="NormalWeb"/>
+      </w:pPr>
+      <w:r>
+        <w:rPr>
+          <w:noProof/>
+        </w:rPr>
+        <w:lastRenderedPageBreak/>
+        <w:drawing>
+          <wp:inline distT="0" distB="0" distL="0" distR="0">
+            <wp:extent cx="5486400" cy="5486400"/>
+            <wp:effectExtent l="0" t="0" r="0" b="0"/>
+            <wp:docPr id="1" name="Picture 1" descr="C:\Users\zack.oyafuso\AppData\Local\Packages\Microsoft.Windows.Photos_8wekyb3d8bbwe\TempState\ShareServiceTempFolder\FigXX_results_8_12_2024.jpeg"/>
+            <wp:cNvGraphicFramePr>
+              <a:graphicFrameLocks xmlns:a="http://schemas.openxmlformats.org/drawingml/2006/main" noChangeAspect="1"/>
+            </wp:cNvGraphicFramePr>
+            <a:graphic xmlns:a="http://schemas.openxmlformats.org/drawingml/2006/main">
+              <a:graphicData uri="http://schemas.openxmlformats.org/drawingml/2006/picture">
+                <pic:pic xmlns:pic="http://schemas.openxmlformats.org/drawingml/2006/picture">
+                  <pic:nvPicPr>
+                    <pic:cNvPr id="0" name="Picture 3" descr="C:\Users\zack.oyafuso\AppData\Local\Packages\Microsoft.Windows.Photos_8wekyb3d8bbwe\TempState\ShareServiceTempFolder\FigXX_results_8_12_2024.jpeg"/>
+                    <pic:cNvPicPr>
+                      <a:picLocks noChangeAspect="1" noChangeArrowheads="1"/>
+                    </pic:cNvPicPr>
+                  </pic:nvPicPr>
+                  <pic:blipFill>
+                    <a:blip r:embed="rId4" cstate="print">
+                      <a:extLst>
+                        <a:ext uri="{28A0092B-C50C-407E-A947-70E740481C1C}">
+                          <a14:useLocalDpi xmlns:a14="http://schemas.microsoft.com/office/drawing/2010/main" val="0"/>
+                        </a:ext>
+                      </a:extLst>
+                    </a:blip>
+                    <a:srcRect/>
+                    <a:stretch>
+                      <a:fillRect/>
+                    </a:stretch>
+                  </pic:blipFill>
+                  <pic:spPr bwMode="auto">
+                    <a:xfrm>
+                      <a:off x="0" y="0"/>
+                      <a:ext cx="5486400" cy="5486400"/>
+                    </a:xfrm>
+                    <a:prstGeom prst="rect">
+                      <a:avLst/>
+                    </a:prstGeom>
+                    <a:noFill/>
+                    <a:ln>
+                      <a:noFill/>
+                    </a:ln>
+                  </pic:spPr>
+                </pic:pic>
+              </a:graphicData>
+            </a:graphic>
+          </wp:inline>
+        </w:drawing>
+      </w:r>
+    </w:p>
+    <w:p>
+      <w:pPr>
+        <w:rPr>
+          <w:rFonts w:ascii="Times New Roman" w:hAnsi="Times New Roman" w:cs="Times New Roman"/>
+          <w:sz w:val="24"/>
+          <w:szCs w:val="24"/>
+        </w:rPr>
+      </w:pPr>
+      <w:r>
+        <w:rPr>
+          <w:rFonts w:ascii="Times New Roman" w:hAnsi="Times New Roman" w:cs="Times New Roman"/>
+          <w:sz w:val="24"/>
+          <w:szCs w:val="24"/>
+        </w:rPr>
+        <w:t xml:space="preserve">Figure X: A) Distribution of observed station depths from the Gulf of Alaska bottom trawl survey from </w:t>
+      </w:r>
+      <w:r>
+        <w:rPr>
+          <w:rFonts w:ascii="Times New Roman" w:hAnsi="Times New Roman" w:cs="Times New Roman"/>
+          <w:sz w:val="24"/>
+          <w:szCs w:val="24"/>
+        </w:rPr>
+        <w:t>2001</w:t>
+      </w:r>
+      <w:r>
+        <w:rPr>
+          <w:rFonts w:ascii="Times New Roman" w:hAnsi="Times New Roman" w:cs="Times New Roman"/>
+          <w:sz w:val="24"/>
+          <w:szCs w:val="24"/>
+        </w:rPr>
+        <w:t xml:space="preserve"> – 20</w:t>
+      </w:r>
+      <w:r>
+        <w:rPr>
+          <w:rFonts w:ascii="Times New Roman" w:hAnsi="Times New Roman" w:cs="Times New Roman"/>
+          <w:sz w:val="24"/>
+          <w:szCs w:val="24"/>
+        </w:rPr>
+        <w:t>23</w:t>
+      </w:r>
+      <w:r>
+        <w:rPr>
+          <w:rFonts w:ascii="Times New Roman" w:hAnsi="Times New Roman" w:cs="Times New Roman"/>
+          <w:sz w:val="24"/>
+          <w:szCs w:val="24"/>
+        </w:rPr>
+        <w:t xml:space="preserve">. B-D </w:t>
+      </w:r>
+      <w:r>
+        <w:rPr>
+          <w:rFonts w:ascii="Times New Roman" w:hAnsi="Times New Roman" w:cs="Times New Roman"/>
+          <w:sz w:val="24"/>
+          <w:szCs w:val="24"/>
+        </w:rPr>
+        <w:t>are</w:t>
+      </w:r>
+      <w:r>
+        <w:rPr>
+          <w:rFonts w:ascii="Times New Roman" w:hAnsi="Times New Roman" w:cs="Times New Roman"/>
+          <w:sz w:val="24"/>
+          <w:szCs w:val="24"/>
+        </w:rPr>
+        <w:t xml:space="preserve"> comparison</w:t>
+      </w:r>
+      <w:r>
+        <w:rPr>
+          <w:rFonts w:ascii="Times New Roman" w:hAnsi="Times New Roman" w:cs="Times New Roman"/>
+          <w:sz w:val="24"/>
+          <w:szCs w:val="24"/>
+        </w:rPr>
+        <w:t>s</w:t>
+      </w:r>
+      <w:r>
+        <w:rPr>
+          <w:rFonts w:ascii="Times New Roman" w:hAnsi="Times New Roman" w:cs="Times New Roman"/>
+          <w:sz w:val="24"/>
+          <w:szCs w:val="24"/>
+        </w:rPr>
+        <w:t xml:space="preserve"> of the </w:t>
+      </w:r>
+      <w:r>
+        <w:rPr>
+          <w:rFonts w:ascii="Times New Roman" w:hAnsi="Times New Roman" w:cs="Times New Roman"/>
+          <w:sz w:val="24"/>
+          <w:szCs w:val="24"/>
+        </w:rPr>
+        <w:t xml:space="preserve">extracted bathymetry </w:t>
+      </w:r>
+      <w:r>
+        <w:rPr>
+          <w:rFonts w:ascii="Times New Roman" w:hAnsi="Times New Roman" w:cs="Times New Roman"/>
+          <w:sz w:val="24"/>
+          <w:szCs w:val="24"/>
+        </w:rPr>
+        <w:t>values from the “Mix”, GEBCO, and ARDEM bathymetry raster layers, respectively</w:t>
+      </w:r>
+      <w:r>
+        <w:rPr>
+          <w:rFonts w:ascii="Times New Roman" w:hAnsi="Times New Roman" w:cs="Times New Roman"/>
+          <w:sz w:val="24"/>
+          <w:szCs w:val="24"/>
+        </w:rPr>
+        <w:t xml:space="preserve">, </w:t>
+      </w:r>
+      <w:r>
+        <w:rPr>
+          <w:rFonts w:ascii="Times New Roman" w:hAnsi="Times New Roman" w:cs="Times New Roman"/>
+          <w:sz w:val="24"/>
+          <w:szCs w:val="24"/>
+        </w:rPr>
+        <w:t>against</w:t>
+      </w:r>
+      <w:r>
+        <w:rPr>
+          <w:rFonts w:ascii="Times New Roman" w:hAnsi="Times New Roman" w:cs="Times New Roman"/>
+          <w:sz w:val="24"/>
+          <w:szCs w:val="24"/>
+        </w:rPr>
+        <w:t xml:space="preserve"> the observed station bottom depth</w:t>
+      </w:r>
+      <w:r>
+        <w:rPr>
+          <w:rFonts w:ascii="Times New Roman" w:hAnsi="Times New Roman" w:cs="Times New Roman"/>
+          <w:sz w:val="24"/>
+          <w:szCs w:val="24"/>
+        </w:rPr>
+        <w:t>s</w:t>
+      </w:r>
+      <w:bookmarkStart w:id="0" w:name="_GoBack"/>
+      <w:bookmarkEnd w:id="0"/>
+      <w:r>
+        <w:rPr>
+          <w:rFonts w:ascii="Times New Roman" w:hAnsi="Times New Roman" w:cs="Times New Roman"/>
+          <w:sz w:val="24"/>
+          <w:szCs w:val="24"/>
+        </w:rPr>
+        <w:t xml:space="preserve">. </w:t>
       </w:r>
       <w:r>
         <w:rPr>
@@ -1435,7 +1727,119 @@
           <w:sz w:val="24"/>
           <w:szCs w:val="24"/>
         </w:rPr>
-        <w:t>, Mean Absolute Error (MAE), and Root Mean Square Error (RMSE) are provided.</w:t>
+        <w:t xml:space="preserve">, </w:t>
+      </w:r>
+      <w:r>
+        <w:rPr>
+          <w:rFonts w:ascii="Times New Roman" w:hAnsi="Times New Roman" w:cs="Times New Roman"/>
+          <w:sz w:val="24"/>
+          <w:szCs w:val="24"/>
+        </w:rPr>
+        <w:t>m</w:t>
+      </w:r>
+      <w:r>
+        <w:rPr>
+          <w:rFonts w:ascii="Times New Roman" w:hAnsi="Times New Roman" w:cs="Times New Roman"/>
+          <w:sz w:val="24"/>
+          <w:szCs w:val="24"/>
+        </w:rPr>
+        <w:t xml:space="preserve">ean </w:t>
+      </w:r>
+      <w:r>
+        <w:rPr>
+          <w:rFonts w:ascii="Times New Roman" w:hAnsi="Times New Roman" w:cs="Times New Roman"/>
+          <w:sz w:val="24"/>
+          <w:szCs w:val="24"/>
+        </w:rPr>
+        <w:t>a</w:t>
+      </w:r>
+      <w:r>
+        <w:rPr>
+          <w:rFonts w:ascii="Times New Roman" w:hAnsi="Times New Roman" w:cs="Times New Roman"/>
+          <w:sz w:val="24"/>
+          <w:szCs w:val="24"/>
+        </w:rPr>
+        <w:t xml:space="preserve">bsolute </w:t>
+      </w:r>
+      <w:r>
+        <w:rPr>
+          <w:rFonts w:ascii="Times New Roman" w:hAnsi="Times New Roman" w:cs="Times New Roman"/>
+          <w:sz w:val="24"/>
+          <w:szCs w:val="24"/>
+        </w:rPr>
+        <w:t>e</w:t>
+      </w:r>
+      <w:r>
+        <w:rPr>
+          <w:rFonts w:ascii="Times New Roman" w:hAnsi="Times New Roman" w:cs="Times New Roman"/>
+          <w:sz w:val="24"/>
+          <w:szCs w:val="24"/>
+        </w:rPr>
+        <w:t xml:space="preserve">rror (MAE), and </w:t>
+      </w:r>
+      <w:r>
+        <w:rPr>
+          <w:rFonts w:ascii="Times New Roman" w:hAnsi="Times New Roman" w:cs="Times New Roman"/>
+          <w:sz w:val="24"/>
+          <w:szCs w:val="24"/>
+        </w:rPr>
+        <w:t>r</w:t>
+      </w:r>
+      <w:r>
+        <w:rPr>
+          <w:rFonts w:ascii="Times New Roman" w:hAnsi="Times New Roman" w:cs="Times New Roman"/>
+          <w:sz w:val="24"/>
+          <w:szCs w:val="24"/>
+        </w:rPr>
+        <w:t xml:space="preserve">oot </w:t>
+      </w:r>
+      <w:r>
+        <w:rPr>
+          <w:rFonts w:ascii="Times New Roman" w:hAnsi="Times New Roman" w:cs="Times New Roman"/>
+          <w:sz w:val="24"/>
+          <w:szCs w:val="24"/>
+        </w:rPr>
+        <w:t>m</w:t>
+      </w:r>
+      <w:r>
+        <w:rPr>
+          <w:rFonts w:ascii="Times New Roman" w:hAnsi="Times New Roman" w:cs="Times New Roman"/>
+          <w:sz w:val="24"/>
+          <w:szCs w:val="24"/>
+        </w:rPr>
+        <w:t xml:space="preserve">ean </w:t>
+      </w:r>
+      <w:r>
+        <w:rPr>
+          <w:rFonts w:ascii="Times New Roman" w:hAnsi="Times New Roman" w:cs="Times New Roman"/>
+          <w:sz w:val="24"/>
+          <w:szCs w:val="24"/>
+        </w:rPr>
+        <w:t>s</w:t>
+      </w:r>
+      <w:r>
+        <w:rPr>
+          <w:rFonts w:ascii="Times New Roman" w:hAnsi="Times New Roman" w:cs="Times New Roman"/>
+          <w:sz w:val="24"/>
+          <w:szCs w:val="24"/>
+        </w:rPr>
+        <w:t xml:space="preserve">quare </w:t>
+      </w:r>
+      <w:r>
+        <w:rPr>
+          <w:rFonts w:ascii="Times New Roman" w:hAnsi="Times New Roman" w:cs="Times New Roman"/>
+          <w:sz w:val="24"/>
+          <w:szCs w:val="24"/>
+        </w:rPr>
+        <w:t>e</w:t>
+      </w:r>
+      <w:r>
+        <w:rPr>
+          <w:rFonts w:ascii="Times New Roman" w:hAnsi="Times New Roman" w:cs="Times New Roman"/>
+          <w:sz w:val="24"/>
+          <w:szCs w:val="24"/>
+        </w:rPr>
+        <w:t>rror (RMSE) are provided.</w:t>
       </w:r>
     </w:p>
     <w:sectPr>
@@ -1922,6 +2326,22 @@
       <w:color w:val="808080"/>
     </w:rPr>
   </w:style>
+  <w:style w:type="paragraph" w:styleId="NormalWeb">
+    <w:name w:val="Normal (Web)"/>
+    <w:basedOn w:val="Normal"/>
+    <w:uiPriority w:val="99"/>
+    <w:semiHidden/>
+    <w:unhideWhenUsed/>
+    <w:rsid w:val="00BB179C"/>
+    <w:pPr>
+      <w:spacing w:before="100" w:beforeAutospacing="1" w:after="100" w:afterAutospacing="1" w:line="240" w:lineRule="auto"/>
+    </w:pPr>
+    <w:rPr>
+      <w:rFonts w:ascii="Times New Roman" w:eastAsia="Times New Roman" w:hAnsi="Times New Roman" w:cs="Times New Roman"/>
+      <w:sz w:val="24"/>
+      <w:szCs w:val="24"/>
+    </w:rPr>
+  </w:style>
 </w:styles>
 </file>
 

</xml_diff>